<commit_message>
updated document, added a few pre-train file checks to retain.py
</commit_message>
<xml_diff>
--- a/TensorFlow_Tut_2_Classification_Walk-through.docx
+++ b/TensorFlow_Tut_2_Classification_Walk-through.docx
@@ -275,7 +275,23 @@
           <w:i/>
           <w:color w:val="FF0000"/>
         </w:rPr>
-        <w:t>(Link to video 1 here)</w:t>
+        <w:t>(</w:t>
+      </w:r>
+      <w:r>
+        <w:rPr>
+          <w:b/>
+          <w:i/>
+          <w:color w:val="FF0000"/>
+        </w:rPr>
+        <w:t xml:space="preserve">put </w:t>
+      </w:r>
+      <w:r>
+        <w:rPr>
+          <w:b/>
+          <w:i/>
+          <w:color w:val="FF0000"/>
+        </w:rPr>
+        <w:t>Link to video 1 here)</w:t>
       </w:r>
     </w:p>
     <w:p>
@@ -288,7 +304,7 @@
           <w:rPr>
             <w:rStyle w:val="Hyperlink"/>
           </w:rPr>
-          <w:t>https://github.com/CDahmsTemp/TensorFlow_Tut_1_Installation_and_First_Progs</w:t>
+          <w:t>https://github.com/MicrocontrollersAndMore/TensorFlow_Tut_1_Installation_and_First_Progs</w:t>
         </w:r>
       </w:hyperlink>
     </w:p>
@@ -365,7 +381,23 @@
           <w:i/>
           <w:color w:val="FF0000"/>
         </w:rPr>
-        <w:t>(Link to video 1 here)</w:t>
+        <w:t>(</w:t>
+      </w:r>
+      <w:r>
+        <w:rPr>
+          <w:b/>
+          <w:i/>
+          <w:color w:val="FF0000"/>
+        </w:rPr>
+        <w:t xml:space="preserve">put </w:t>
+      </w:r>
+      <w:r>
+        <w:rPr>
+          <w:b/>
+          <w:i/>
+          <w:color w:val="FF0000"/>
+        </w:rPr>
+        <w:t>Link to video 1 here)</w:t>
       </w:r>
     </w:p>
     <w:p>
@@ -378,7 +410,7 @@
           <w:rPr>
             <w:rStyle w:val="Hyperlink"/>
           </w:rPr>
-          <w:t>https://github.com/CDahmsTemp/TensorFlow_Tut_1_Installation_and_First_Progs</w:t>
+          <w:t>https://github.com/MicrocontrollersAndMore/TensorFlow_Tut_1_Installation_and_First_Progs</w:t>
         </w:r>
       </w:hyperlink>
     </w:p>
@@ -387,8 +419,6 @@
         <w:pStyle w:val="NoSpacing"/>
         <w:spacing w:line="288" w:lineRule="auto"/>
       </w:pPr>
-      <w:bookmarkStart w:id="0" w:name="_GoBack"/>
-      <w:bookmarkEnd w:id="0"/>
     </w:p>
     <w:p>
       <w:pPr>
@@ -483,7 +513,7 @@
           <w:rPr>
             <w:rStyle w:val="Hyperlink"/>
           </w:rPr>
-          <w:t>https://github.com/CDahmsTemp/TensorFlow_Tut_2_Classification_Walk-through</w:t>
+          <w:t>https://github.com/MicrocontrollersAndMore/TensorFlow_Tut_2_Classification_Walk-through</w:t>
         </w:r>
       </w:hyperlink>
     </w:p>
@@ -1059,7 +1089,19 @@
         <w:spacing w:line="288" w:lineRule="auto"/>
       </w:pPr>
       <w:r>
-        <w:t>If you’d like to save time, you can use this collection of road and mountain bikes images I downloaded:</w:t>
+        <w:t>If you’d like to save time, you can use this collection of road and mou</w:t>
+      </w:r>
+      <w:r>
+        <w:t>ntain bikes images I downloaded:</w:t>
+      </w:r>
+    </w:p>
+    <w:p>
+      <w:pPr>
+        <w:pStyle w:val="NoSpacing"/>
+        <w:spacing w:line="288" w:lineRule="auto"/>
+      </w:pPr>
+      <w:r>
+        <w:t>Google Drive:</w:t>
       </w:r>
     </w:p>
     <w:p>
@@ -1072,7 +1114,7 @@
           <w:rPr>
             <w:rStyle w:val="Hyperlink"/>
           </w:rPr>
-          <w:t>https://www.dropbox.com/sh/jgzpheu5h8aohkp/AAA7muRZgJzmB8bp3LwVzbpQa?dl=0</w:t>
+          <w:t>https://drive.google.com/drive/folders/1ywyfiAEI0ql81gMy58UeamWvV7u9xGn9?usp=sharing</w:t>
         </w:r>
       </w:hyperlink>
     </w:p>
@@ -1081,6 +1123,46 @@
         <w:pStyle w:val="NoSpacing"/>
         <w:spacing w:line="288" w:lineRule="auto"/>
       </w:pPr>
+      <w:r>
+        <w:t>OneDrive:</w:t>
+      </w:r>
+    </w:p>
+    <w:p>
+      <w:pPr>
+        <w:pStyle w:val="NoSpacing"/>
+        <w:spacing w:line="288" w:lineRule="auto"/>
+      </w:pPr>
+      <w:hyperlink r:id="rId11" w:history="1">
+        <w:r>
+          <w:rPr>
+            <w:rStyle w:val="Hyperlink"/>
+          </w:rPr>
+          <w:t>https://1drv.ms/f/s!AoYpNs_C1pusgxvM3sOU5Wn9yJm5</w:t>
+        </w:r>
+      </w:hyperlink>
+    </w:p>
+    <w:p>
+      <w:pPr>
+        <w:pStyle w:val="NoSpacing"/>
+        <w:spacing w:line="288" w:lineRule="auto"/>
+      </w:pPr>
+    </w:p>
+    <w:p>
+      <w:pPr>
+        <w:pStyle w:val="NoSpacing"/>
+        <w:spacing w:line="288" w:lineRule="auto"/>
+      </w:pPr>
+      <w:r>
+        <w:t>I’m providing links to both my Google Drive and my OneDrive with these images so if one or the other ever goes missing the other will still be available.  The images are the same on both.</w:t>
+      </w:r>
+    </w:p>
+    <w:p>
+      <w:pPr>
+        <w:pStyle w:val="NoSpacing"/>
+        <w:spacing w:line="288" w:lineRule="auto"/>
+      </w:pPr>
+      <w:bookmarkStart w:id="0" w:name="_GoBack"/>
+      <w:bookmarkEnd w:id="0"/>
     </w:p>
     <w:p>
       <w:pPr>
@@ -1266,6 +1348,7 @@
         <w:spacing w:line="288" w:lineRule="auto"/>
       </w:pPr>
       <w:r>
+        <w:lastRenderedPageBreak/>
         <w:t>The file</w:t>
       </w:r>
       <w:r>
@@ -1300,7 +1383,7 @@
         <w:pStyle w:val="NoSpacing"/>
         <w:spacing w:line="288" w:lineRule="auto"/>
       </w:pPr>
-      <w:hyperlink r:id="rId11" w:history="1">
+      <w:hyperlink r:id="rId12" w:history="1">
         <w:r>
           <w:rPr>
             <w:rStyle w:val="Hyperlink"/>
@@ -1342,7 +1425,6 @@
         <w:spacing w:line="288" w:lineRule="auto"/>
       </w:pPr>
       <w:r>
-        <w:lastRenderedPageBreak/>
         <w:t xml:space="preserve">Open </w:t>
       </w:r>
       <w:r>
@@ -1597,7 +1679,7 @@
         <w:pStyle w:val="NoSpacing"/>
         <w:spacing w:line="288" w:lineRule="auto"/>
       </w:pPr>
-      <w:hyperlink r:id="rId12" w:history="1">
+      <w:hyperlink r:id="rId13" w:history="1">
         <w:r>
           <w:rPr>
             <w:rStyle w:val="Hyperlink"/>
@@ -1705,6 +1787,7 @@
         <w:spacing w:line="288" w:lineRule="auto"/>
       </w:pPr>
       <w:r>
+        <w:lastRenderedPageBreak/>
         <w:t>The next tutorial will cover how to use the TensorFlow Object Detection API.</w:t>
       </w:r>
     </w:p>

</xml_diff>

<commit_message>
updated Word and PDF documents
</commit_message>
<xml_diff>
--- a/TensorFlow_Tut_2_Classification_Walk-through.docx
+++ b/TensorFlow_Tut_2_Classification_Walk-through.docx
@@ -174,7 +174,15 @@
         <w:t>6</w:t>
       </w:r>
       <w:r>
-        <w:t>) Run retrain.py</w:t>
+        <w:t xml:space="preserve">) Run </w:t>
+      </w:r>
+      <w:r>
+        <w:rPr>
+          <w:b/>
+          <w:i/>
+          <w:color w:val="0000FF"/>
+        </w:rPr>
+        <w:t>retrain.py</w:t>
       </w:r>
     </w:p>
     <w:p>
@@ -191,7 +199,15 @@
         <w:t>7</w:t>
       </w:r>
       <w:r>
-        <w:t>) Run test.py</w:t>
+        <w:t xml:space="preserve">) Run </w:t>
+      </w:r>
+      <w:r>
+        <w:rPr>
+          <w:b/>
+          <w:i/>
+          <w:color w:val="0000FF"/>
+        </w:rPr>
+        <w:t>test.py</w:t>
       </w:r>
     </w:p>
     <w:p>
@@ -1161,8 +1177,6 @@
         <w:pStyle w:val="NoSpacing"/>
         <w:spacing w:line="288" w:lineRule="auto"/>
       </w:pPr>
-      <w:bookmarkStart w:id="0" w:name="_GoBack"/>
-      <w:bookmarkEnd w:id="0"/>
     </w:p>
     <w:p>
       <w:pPr>
@@ -1333,7 +1347,17 @@
           <w:sz w:val="24"/>
           <w:szCs w:val="24"/>
         </w:rPr>
-        <w:t xml:space="preserve"> Run retrain.py</w:t>
+        <w:t xml:space="preserve"> Run </w:t>
+      </w:r>
+      <w:r>
+        <w:rPr>
+          <w:b/>
+          <w:i/>
+          <w:color w:val="0000FF"/>
+          <w:sz w:val="24"/>
+          <w:szCs w:val="24"/>
+        </w:rPr>
+        <w:t>retrain.py</w:t>
       </w:r>
     </w:p>
     <w:p>
@@ -1615,14 +1639,26 @@
           <w:sz w:val="24"/>
           <w:szCs w:val="24"/>
         </w:rPr>
-        <w:t>) Run test.py</w:t>
-      </w:r>
-    </w:p>
-    <w:p>
-      <w:pPr>
-        <w:pStyle w:val="NoSpacing"/>
-        <w:spacing w:line="288" w:lineRule="auto"/>
-      </w:pPr>
+        <w:t xml:space="preserve">) Run </w:t>
+      </w:r>
+      <w:r>
+        <w:rPr>
+          <w:b/>
+          <w:i/>
+          <w:color w:val="0000FF"/>
+          <w:sz w:val="24"/>
+          <w:szCs w:val="24"/>
+        </w:rPr>
+        <w:t>test.py</w:t>
+      </w:r>
+    </w:p>
+    <w:p>
+      <w:pPr>
+        <w:pStyle w:val="NoSpacing"/>
+        <w:spacing w:line="288" w:lineRule="auto"/>
+      </w:pPr>
+      <w:bookmarkStart w:id="0" w:name="_GoBack"/>
+      <w:bookmarkEnd w:id="0"/>
     </w:p>
     <w:p>
       <w:pPr>

</xml_diff>

<commit_message>
added more file checks at the beginning of retrain.py
</commit_message>
<xml_diff>
--- a/TensorFlow_Tut_2_Classification_Walk-through.docx
+++ b/TensorFlow_Tut_2_Classification_Walk-through.docx
@@ -1295,7 +1295,10 @@
         <w:t xml:space="preserve">\training_images directory, choose at least </w:t>
       </w:r>
       <w:r>
-        <w:t xml:space="preserve">a few images and move (don’t copy) them into </w:t>
+        <w:t>2</w:t>
+      </w:r>
+      <w:r>
+        <w:t xml:space="preserve"> images and move (don’t copy) them into </w:t>
       </w:r>
       <w:r>
         <w:rPr>
@@ -1314,6 +1317,8 @@
         <w:pStyle w:val="NoSpacing"/>
         <w:spacing w:line="288" w:lineRule="auto"/>
       </w:pPr>
+      <w:bookmarkStart w:id="0" w:name="_GoBack"/>
+      <w:bookmarkEnd w:id="0"/>
     </w:p>
     <w:p>
       <w:pPr>
@@ -1657,8 +1662,6 @@
         <w:pStyle w:val="NoSpacing"/>
         <w:spacing w:line="288" w:lineRule="auto"/>
       </w:pPr>
-      <w:bookmarkStart w:id="0" w:name="_GoBack"/>
-      <w:bookmarkEnd w:id="0"/>
     </w:p>
     <w:p>
       <w:pPr>

</xml_diff>

<commit_message>
updated readme and documents
</commit_message>
<xml_diff>
--- a/TensorFlow_Tut_2_Classification_Walk-through.docx
+++ b/TensorFlow_Tut_2_Classification_Walk-through.docx
@@ -90,6 +90,46 @@
         <w:rPr>
           <w:b/>
         </w:rPr>
+        <w:t>Walk-through video:</w:t>
+      </w:r>
+    </w:p>
+    <w:p>
+      <w:pPr>
+        <w:pStyle w:val="NoSpacing"/>
+        <w:spacing w:line="288" w:lineRule="auto"/>
+      </w:pPr>
+      <w:hyperlink r:id="rId5" w:history="1">
+        <w:r>
+          <w:rPr>
+            <w:rStyle w:val="Hyperlink"/>
+          </w:rPr>
+          <w:t>https://www.youtube.com/watch?v=oXpsAiSajE0</w:t>
+        </w:r>
+      </w:hyperlink>
+    </w:p>
+    <w:p>
+      <w:pPr>
+        <w:pStyle w:val="NoSpacing"/>
+        <w:spacing w:line="288" w:lineRule="auto"/>
+        <w:rPr>
+          <w:b/>
+          <w:sz w:val="24"/>
+          <w:szCs w:val="24"/>
+        </w:rPr>
+      </w:pPr>
+    </w:p>
+    <w:p>
+      <w:pPr>
+        <w:pStyle w:val="NoSpacing"/>
+        <w:spacing w:line="288" w:lineRule="auto"/>
+        <w:rPr>
+          <w:b/>
+        </w:rPr>
+      </w:pPr>
+      <w:r>
+        <w:rPr>
+          <w:b/>
+        </w:rPr>
         <w:t>Table of Contents:</w:t>
       </w:r>
     </w:p>
@@ -279,43 +319,22 @@
       <w:pPr>
         <w:pStyle w:val="NoSpacing"/>
         <w:spacing w:line="288" w:lineRule="auto"/>
-        <w:rPr>
-          <w:b/>
-          <w:i/>
-          <w:color w:val="FF0000"/>
-        </w:rPr>
-      </w:pPr>
-      <w:r>
-        <w:rPr>
-          <w:b/>
-          <w:i/>
-          <w:color w:val="FF0000"/>
-        </w:rPr>
-        <w:t>(</w:t>
-      </w:r>
-      <w:r>
-        <w:rPr>
-          <w:b/>
-          <w:i/>
-          <w:color w:val="FF0000"/>
-        </w:rPr>
-        <w:t xml:space="preserve">put </w:t>
-      </w:r>
-      <w:r>
-        <w:rPr>
-          <w:b/>
-          <w:i/>
-          <w:color w:val="FF0000"/>
-        </w:rPr>
-        <w:t>Link to video 1 here)</w:t>
-      </w:r>
-    </w:p>
-    <w:p>
-      <w:pPr>
-        <w:pStyle w:val="NoSpacing"/>
-        <w:spacing w:line="288" w:lineRule="auto"/>
-      </w:pPr>
-      <w:hyperlink r:id="rId5" w:history="1">
+      </w:pPr>
+      <w:hyperlink r:id="rId6" w:history="1">
+        <w:r>
+          <w:rPr>
+            <w:rStyle w:val="Hyperlink"/>
+          </w:rPr>
+          <w:t>https://www.youtube.com/watch?v=oXWVuK_NjbY</w:t>
+        </w:r>
+      </w:hyperlink>
+    </w:p>
+    <w:p>
+      <w:pPr>
+        <w:pStyle w:val="NoSpacing"/>
+        <w:spacing w:line="288" w:lineRule="auto"/>
+      </w:pPr>
+      <w:hyperlink r:id="rId7" w:history="1">
         <w:r>
           <w:rPr>
             <w:rStyle w:val="Hyperlink"/>
@@ -385,43 +404,22 @@
       <w:pPr>
         <w:pStyle w:val="NoSpacing"/>
         <w:spacing w:line="288" w:lineRule="auto"/>
-        <w:rPr>
-          <w:b/>
-          <w:i/>
-          <w:color w:val="FF0000"/>
-        </w:rPr>
-      </w:pPr>
-      <w:r>
-        <w:rPr>
-          <w:b/>
-          <w:i/>
-          <w:color w:val="FF0000"/>
-        </w:rPr>
-        <w:t>(</w:t>
-      </w:r>
-      <w:r>
-        <w:rPr>
-          <w:b/>
-          <w:i/>
-          <w:color w:val="FF0000"/>
-        </w:rPr>
-        <w:t xml:space="preserve">put </w:t>
-      </w:r>
-      <w:r>
-        <w:rPr>
-          <w:b/>
-          <w:i/>
-          <w:color w:val="FF0000"/>
-        </w:rPr>
-        <w:t>Link to video 1 here)</w:t>
-      </w:r>
-    </w:p>
-    <w:p>
-      <w:pPr>
-        <w:pStyle w:val="NoSpacing"/>
-        <w:spacing w:line="288" w:lineRule="auto"/>
-      </w:pPr>
-      <w:hyperlink r:id="rId6" w:history="1">
+      </w:pPr>
+      <w:hyperlink r:id="rId8" w:history="1">
+        <w:r>
+          <w:rPr>
+            <w:rStyle w:val="Hyperlink"/>
+          </w:rPr>
+          <w:t>https://www.youtube.com/watch?v=oXWVuK_NjbY</w:t>
+        </w:r>
+      </w:hyperlink>
+    </w:p>
+    <w:p>
+      <w:pPr>
+        <w:pStyle w:val="NoSpacing"/>
+        <w:spacing w:line="288" w:lineRule="auto"/>
+      </w:pPr>
+      <w:hyperlink r:id="rId9" w:history="1">
         <w:r>
           <w:rPr>
             <w:rStyle w:val="Hyperlink"/>
@@ -435,6 +433,8 @@
         <w:pStyle w:val="NoSpacing"/>
         <w:spacing w:line="288" w:lineRule="auto"/>
       </w:pPr>
+      <w:bookmarkStart w:id="0" w:name="_GoBack"/>
+      <w:bookmarkEnd w:id="0"/>
     </w:p>
     <w:p>
       <w:pPr>
@@ -524,7 +524,7 @@
         <w:pStyle w:val="NoSpacing"/>
         <w:spacing w:line="288" w:lineRule="auto"/>
       </w:pPr>
-      <w:hyperlink r:id="rId7" w:history="1">
+      <w:hyperlink r:id="rId10" w:history="1">
         <w:r>
           <w:rPr>
             <w:rStyle w:val="Hyperlink"/>
@@ -545,6 +545,7 @@
         <w:spacing w:line="288" w:lineRule="auto"/>
       </w:pPr>
       <w:r>
+        <w:lastRenderedPageBreak/>
         <w:t>to a location</w:t>
       </w:r>
       <w:r>
@@ -584,7 +585,6 @@
         <w:spacing w:line="288" w:lineRule="auto"/>
       </w:pPr>
       <w:r>
-        <w:lastRenderedPageBreak/>
         <w:t xml:space="preserve">You can choose any directory you’d like.  </w:t>
       </w:r>
       <w:r>
@@ -757,7 +757,7 @@
         <w:pStyle w:val="NoSpacing"/>
         <w:spacing w:line="288" w:lineRule="auto"/>
       </w:pPr>
-      <w:hyperlink r:id="rId8" w:history="1">
+      <w:hyperlink r:id="rId11" w:history="1">
         <w:r>
           <w:rPr>
             <w:rStyle w:val="Hyperlink"/>
@@ -826,7 +826,7 @@
                     </pic:cNvPicPr>
                   </pic:nvPicPr>
                   <pic:blipFill>
-                    <a:blip r:embed="rId9">
+                    <a:blip r:embed="rId12">
                       <a:extLst>
                         <a:ext uri="{28A0092B-C50C-407E-A947-70E740481C1C}">
                           <a14:useLocalDpi xmlns:a14="http://schemas.microsoft.com/office/drawing/2010/main" val="0"/>
@@ -921,11 +921,7 @@
         <w:t>flower_photos.tar</w:t>
       </w:r>
       <w:r>
-        <w:t xml:space="preserve">” file into a “flower_photos” directory that contains 5 other directories, “daisy”, “dandelion”, </w:t>
-      </w:r>
-      <w:r>
-        <w:lastRenderedPageBreak/>
-        <w:t>“roses”, “sunflowers”, and “tulips”, and also a LICENSE.txt file.  Verify the 5 directories named after flower types each have 500-1,000 .jpg images.</w:t>
+        <w:t>” file into a “flower_photos” directory that contains 5 other directories, “daisy”, “dandelion”, “roses”, “sunflowers”, and “tulips”, and also a LICENSE.txt file.  Verify the 5 directories named after flower types each have 500-1,000 .jpg images.</w:t>
       </w:r>
     </w:p>
     <w:p>
@@ -1125,7 +1121,7 @@
         <w:pStyle w:val="NoSpacing"/>
         <w:spacing w:line="288" w:lineRule="auto"/>
       </w:pPr>
-      <w:hyperlink r:id="rId10" w:history="1">
+      <w:hyperlink r:id="rId13" w:history="1">
         <w:r>
           <w:rPr>
             <w:rStyle w:val="Hyperlink"/>
@@ -1148,7 +1144,7 @@
         <w:pStyle w:val="NoSpacing"/>
         <w:spacing w:line="288" w:lineRule="auto"/>
       </w:pPr>
-      <w:hyperlink r:id="rId11" w:history="1">
+      <w:hyperlink r:id="rId14" w:history="1">
         <w:r>
           <w:rPr>
             <w:rStyle w:val="Hyperlink"/>
@@ -1317,8 +1313,6 @@
         <w:pStyle w:val="NoSpacing"/>
         <w:spacing w:line="288" w:lineRule="auto"/>
       </w:pPr>
-      <w:bookmarkStart w:id="0" w:name="_GoBack"/>
-      <w:bookmarkEnd w:id="0"/>
     </w:p>
     <w:p>
       <w:pPr>
@@ -1377,7 +1371,6 @@
         <w:spacing w:line="288" w:lineRule="auto"/>
       </w:pPr>
       <w:r>
-        <w:lastRenderedPageBreak/>
         <w:t>The file</w:t>
       </w:r>
       <w:r>
@@ -1412,7 +1405,7 @@
         <w:pStyle w:val="NoSpacing"/>
         <w:spacing w:line="288" w:lineRule="auto"/>
       </w:pPr>
-      <w:hyperlink r:id="rId12" w:history="1">
+      <w:hyperlink r:id="rId15" w:history="1">
         <w:r>
           <w:rPr>
             <w:rStyle w:val="Hyperlink"/>
@@ -1718,7 +1711,7 @@
         <w:pStyle w:val="NoSpacing"/>
         <w:spacing w:line="288" w:lineRule="auto"/>
       </w:pPr>
-      <w:hyperlink r:id="rId13" w:history="1">
+      <w:hyperlink r:id="rId16" w:history="1">
         <w:r>
           <w:rPr>
             <w:rStyle w:val="Hyperlink"/>
@@ -1799,6 +1792,7 @@
         <w:spacing w:line="288" w:lineRule="auto"/>
       </w:pPr>
       <w:r>
+        <w:lastRenderedPageBreak/>
         <w:t>2)</w:t>
       </w:r>
       <w:r>
@@ -1826,7 +1820,6 @@
         <w:spacing w:line="288" w:lineRule="auto"/>
       </w:pPr>
       <w:r>
-        <w:lastRenderedPageBreak/>
         <w:t>The next tutorial will cover how to use the TensorFlow Object Detection API.</w:t>
       </w:r>
     </w:p>

</xml_diff>

<commit_message>
changed extensions from jpg / jpeg / JPG / JPEG to just jpg / jpeg
</commit_message>
<xml_diff>
--- a/TensorFlow_Tut_2_Classification_Walk-through.docx
+++ b/TensorFlow_Tut_2_Classification_Walk-through.docx
@@ -1,6 +1,6 @@
 
 <file path=word/document.xml><?xml version="1.0" encoding="utf-8"?>
-<w:document xmlns:wpc="http://schemas.microsoft.com/office/word/2010/wordprocessingCanvas" xmlns:mc="http://schemas.openxmlformats.org/markup-compatibility/2006" xmlns:o="urn:schemas-microsoft-com:office:office" xmlns:r="http://schemas.openxmlformats.org/officeDocument/2006/relationships" xmlns:m="http://schemas.openxmlformats.org/officeDocument/2006/math" xmlns:v="urn:schemas-microsoft-com:vml" xmlns:wp14="http://schemas.microsoft.com/office/word/2010/wordprocessingDrawing" xmlns:wp="http://schemas.openxmlformats.org/drawingml/2006/wordprocessingDrawing" xmlns:w10="urn:schemas-microsoft-com:office:word" xmlns:w="http://schemas.openxmlformats.org/wordprocessingml/2006/main" xmlns:w14="http://schemas.microsoft.com/office/word/2010/wordml" xmlns:w15="http://schemas.microsoft.com/office/word/2012/wordml" xmlns:wpg="http://schemas.microsoft.com/office/word/2010/wordprocessingGroup" xmlns:wpi="http://schemas.microsoft.com/office/word/2010/wordprocessingInk" xmlns:wne="http://schemas.microsoft.com/office/word/2006/wordml" xmlns:wps="http://schemas.microsoft.com/office/word/2010/wordprocessingShape" mc:Ignorable="w14 w15 wp14">
+<w:document xmlns:wpc="http://schemas.microsoft.com/office/word/2010/wordprocessingCanvas" xmlns:cx="http://schemas.microsoft.com/office/drawing/2014/chartex" xmlns:cx1="http://schemas.microsoft.com/office/drawing/2015/9/8/chartex" xmlns:cx2="http://schemas.microsoft.com/office/drawing/2015/10/21/chartex" xmlns:cx3="http://schemas.microsoft.com/office/drawing/2016/5/9/chartex" xmlns:cx4="http://schemas.microsoft.com/office/drawing/2016/5/10/chartex" xmlns:cx5="http://schemas.microsoft.com/office/drawing/2016/5/11/chartex" xmlns:cx6="http://schemas.microsoft.com/office/drawing/2016/5/12/chartex" xmlns:cx7="http://schemas.microsoft.com/office/drawing/2016/5/13/chartex" xmlns:cx8="http://schemas.microsoft.com/office/drawing/2016/5/14/chartex" xmlns:mc="http://schemas.openxmlformats.org/markup-compatibility/2006" xmlns:aink="http://schemas.microsoft.com/office/drawing/2016/ink" xmlns:am3d="http://schemas.microsoft.com/office/drawing/2017/model3d" xmlns:o="urn:schemas-microsoft-com:office:office" xmlns:r="http://schemas.openxmlformats.org/officeDocument/2006/relationships" xmlns:m="http://schemas.openxmlformats.org/officeDocument/2006/math" xmlns:v="urn:schemas-microsoft-com:vml" xmlns:wp14="http://schemas.microsoft.com/office/word/2010/wordprocessingDrawing" xmlns:wp="http://schemas.openxmlformats.org/drawingml/2006/wordprocessingDrawing" xmlns:w10="urn:schemas-microsoft-com:office:word" xmlns:w="http://schemas.openxmlformats.org/wordprocessingml/2006/main" xmlns:w14="http://schemas.microsoft.com/office/word/2010/wordml" xmlns:w15="http://schemas.microsoft.com/office/word/2012/wordml" xmlns:w16cid="http://schemas.microsoft.com/office/word/2016/wordml/cid" xmlns:w16se="http://schemas.microsoft.com/office/word/2015/wordml/symex" xmlns:wpg="http://schemas.microsoft.com/office/word/2010/wordprocessingGroup" xmlns:wpi="http://schemas.microsoft.com/office/word/2010/wordprocessingInk" xmlns:wne="http://schemas.microsoft.com/office/word/2006/wordml" xmlns:wps="http://schemas.microsoft.com/office/word/2010/wordprocessingShape" mc:Ignorable="w14 w15 w16se w16cid wp14">
   <w:body>
     <w:p>
       <w:pPr>
@@ -433,8 +433,6 @@
         <w:pStyle w:val="NoSpacing"/>
         <w:spacing w:line="288" w:lineRule="auto"/>
       </w:pPr>
-      <w:bookmarkStart w:id="0" w:name="_GoBack"/>
-      <w:bookmarkEnd w:id="0"/>
     </w:p>
     <w:p>
       <w:pPr>
@@ -921,7 +919,15 @@
         <w:t>flower_photos.tar</w:t>
       </w:r>
       <w:r>
-        <w:t>” file into a “flower_photos” directory that contains 5 other directories, “daisy”, “dandelion”, “roses”, “sunflowers”, and “tulips”, and also a LICENSE.txt file.  Verify the 5 directories named after flower types each have 500-1,000 .jpg images.</w:t>
+        <w:t xml:space="preserve">” file into a “flower_photos” directory that contains 5 other directories, “daisy”, “dandelion”, “roses”, “sunflowers”, and “tulips”, </w:t>
+      </w:r>
+      <w:proofErr w:type="gramStart"/>
+      <w:r>
+        <w:t>and also</w:t>
+      </w:r>
+      <w:proofErr w:type="gramEnd"/>
+      <w:r>
+        <w:t xml:space="preserve"> a LICENSE.txt file.  Verify the 5 directories named after flower types each have 500-1,000 .jpg images.</w:t>
       </w:r>
     </w:p>
     <w:p>
@@ -992,48 +998,70 @@
           <w:i/>
           <w:color w:val="0000FF"/>
         </w:rPr>
-        <w:t>(repository_location)</w:t>
-      </w:r>
-      <w:r>
-        <w:t>\training_images</w:t>
-      </w:r>
-      <w:r>
-        <w:t>”, then create a directory for each classification you’d like, then download at least 1</w:t>
-      </w:r>
-      <w:r>
-        <w:t>05</w:t>
-      </w:r>
-      <w:r>
-        <w:t xml:space="preserve"> images of each type.</w:t>
-      </w:r>
-    </w:p>
-    <w:p>
-      <w:pPr>
-        <w:pStyle w:val="NoSpacing"/>
-        <w:spacing w:line="288" w:lineRule="auto"/>
-      </w:pPr>
-    </w:p>
-    <w:p>
-      <w:pPr>
-        <w:pStyle w:val="NoSpacing"/>
-        <w:spacing w:line="288" w:lineRule="auto"/>
-      </w:pPr>
-      <w:r>
-        <w:t>For example, if you’d like to classify</w:t>
-      </w:r>
-      <w:r>
-        <w:t xml:space="preserve"> road bikes vs mountain bikes,</w:t>
-      </w:r>
-      <w:r>
-        <w:t xml:space="preserve"> create the directories “</w:t>
-      </w:r>
+        <w:t>(repository_</w:t>
+      </w:r>
+      <w:proofErr w:type="gramStart"/>
       <w:r>
         <w:rPr>
           <w:b/>
           <w:i/>
           <w:color w:val="0000FF"/>
         </w:rPr>
-        <w:t>(repository_location)</w:t>
+        <w:t>location)</w:t>
+      </w:r>
+      <w:r>
+        <w:t>\</w:t>
+      </w:r>
+      <w:proofErr w:type="gramEnd"/>
+      <w:r>
+        <w:t>training_images</w:t>
+      </w:r>
+      <w:r>
+        <w:t>”, then create a directory for each classification you’d like, then download at least 1</w:t>
+      </w:r>
+      <w:r>
+        <w:t>05</w:t>
+      </w:r>
+      <w:r>
+        <w:t xml:space="preserve"> images of each type.</w:t>
+      </w:r>
+    </w:p>
+    <w:p>
+      <w:pPr>
+        <w:pStyle w:val="NoSpacing"/>
+        <w:spacing w:line="288" w:lineRule="auto"/>
+      </w:pPr>
+    </w:p>
+    <w:p>
+      <w:pPr>
+        <w:pStyle w:val="NoSpacing"/>
+        <w:spacing w:line="288" w:lineRule="auto"/>
+      </w:pPr>
+      <w:r>
+        <w:t>For example, if you’d like to classify</w:t>
+      </w:r>
+      <w:r>
+        <w:t xml:space="preserve"> road bikes vs mountain bikes,</w:t>
+      </w:r>
+      <w:r>
+        <w:t xml:space="preserve"> create the directories “</w:t>
+      </w:r>
+      <w:r>
+        <w:rPr>
+          <w:b/>
+          <w:i/>
+          <w:color w:val="0000FF"/>
+        </w:rPr>
+        <w:t>(repository_</w:t>
+      </w:r>
+      <w:proofErr w:type="gramStart"/>
+      <w:r>
+        <w:rPr>
+          <w:b/>
+          <w:i/>
+          <w:color w:val="0000FF"/>
+        </w:rPr>
+        <w:t>location)</w:t>
       </w:r>
       <w:r>
         <w:t>\training_images</w:t>
@@ -1044,6 +1072,7 @@
       <w:r>
         <w:t>road_bikes</w:t>
       </w:r>
+      <w:proofErr w:type="gramEnd"/>
       <w:r>
         <w:t>” and “</w:t>
       </w:r>
@@ -1194,61 +1223,23 @@
           <w:i/>
           <w:color w:val="0000FF"/>
         </w:rPr>
-        <w:t>(repository_location)</w:t>
-      </w:r>
-      <w:r>
-        <w:t>\training_images\road_bikes” and “</w:t>
-      </w:r>
+        <w:t>(repository_</w:t>
+      </w:r>
+      <w:proofErr w:type="gramStart"/>
       <w:r>
         <w:rPr>
           <w:b/>
           <w:i/>
           <w:color w:val="0000FF"/>
         </w:rPr>
-        <w:t>(repository_location)</w:t>
-      </w:r>
-      <w:r>
-        <w:t>\training_images\mountain_bikes” should only contain .jpg images, not other file types or other directories.</w:t>
-      </w:r>
-    </w:p>
-    <w:p>
-      <w:pPr>
-        <w:pStyle w:val="NoSpacing"/>
-        <w:spacing w:line="288" w:lineRule="auto"/>
-      </w:pPr>
-    </w:p>
-    <w:p>
-      <w:pPr>
-        <w:pStyle w:val="NoSpacing"/>
-        <w:spacing w:line="288" w:lineRule="auto"/>
-        <w:rPr>
-          <w:b/>
-          <w:sz w:val="24"/>
-          <w:szCs w:val="24"/>
-        </w:rPr>
-      </w:pPr>
-      <w:r>
-        <w:rPr>
-          <w:b/>
-          <w:sz w:val="24"/>
-          <w:szCs w:val="24"/>
-        </w:rPr>
-        <w:t>5) Separate out some test images</w:t>
-      </w:r>
-    </w:p>
-    <w:p>
-      <w:pPr>
-        <w:pStyle w:val="NoSpacing"/>
-        <w:spacing w:line="288" w:lineRule="auto"/>
-      </w:pPr>
-    </w:p>
-    <w:p>
-      <w:pPr>
-        <w:pStyle w:val="NoSpacing"/>
-        <w:spacing w:line="288" w:lineRule="auto"/>
-      </w:pPr>
-      <w:r>
-        <w:t>Create a directory “</w:t>
+        <w:t>location)</w:t>
+      </w:r>
+      <w:r>
+        <w:t>\training_images\road_bikes</w:t>
+      </w:r>
+      <w:proofErr w:type="gramEnd"/>
+      <w:r>
+        <w:t>” and “</w:t>
       </w:r>
       <w:r>
         <w:rPr>
@@ -1259,25 +1250,47 @@
         <w:t>(repository_location)</w:t>
       </w:r>
       <w:r>
-        <w:t>\test_images</w:t>
-      </w:r>
-      <w:r>
-        <w:t>”</w:t>
-      </w:r>
-      <w:r>
-        <w:t>.  F</w:t>
-      </w:r>
-      <w:r>
-        <w:t>or each of the directories for the</w:t>
-      </w:r>
-      <w:r>
-        <w:t xml:space="preserve"> classification</w:t>
-      </w:r>
-      <w:r>
-        <w:t>s</w:t>
-      </w:r>
-      <w:r>
-        <w:t xml:space="preserve"> in your </w:t>
+        <w:t>\training_images\mountain_bikes” should only contain .jpg images, not other file types or other directories.</w:t>
+      </w:r>
+    </w:p>
+    <w:p>
+      <w:pPr>
+        <w:pStyle w:val="NoSpacing"/>
+        <w:spacing w:line="288" w:lineRule="auto"/>
+      </w:pPr>
+    </w:p>
+    <w:p>
+      <w:pPr>
+        <w:pStyle w:val="NoSpacing"/>
+        <w:spacing w:line="288" w:lineRule="auto"/>
+        <w:rPr>
+          <w:b/>
+          <w:sz w:val="24"/>
+          <w:szCs w:val="24"/>
+        </w:rPr>
+      </w:pPr>
+      <w:r>
+        <w:rPr>
+          <w:b/>
+          <w:sz w:val="24"/>
+          <w:szCs w:val="24"/>
+        </w:rPr>
+        <w:t>5) Separate out some test images</w:t>
+      </w:r>
+    </w:p>
+    <w:p>
+      <w:pPr>
+        <w:pStyle w:val="NoSpacing"/>
+        <w:spacing w:line="288" w:lineRule="auto"/>
+      </w:pPr>
+    </w:p>
+    <w:p>
+      <w:pPr>
+        <w:pStyle w:val="NoSpacing"/>
+        <w:spacing w:line="288" w:lineRule="auto"/>
+      </w:pPr>
+      <w:r>
+        <w:t>Create a directory “</w:t>
       </w:r>
       <w:r>
         <w:rPr>
@@ -1285,108 +1298,173 @@
           <w:i/>
           <w:color w:val="0000FF"/>
         </w:rPr>
-        <w:t>(repository_location)</w:t>
-      </w:r>
-      <w:r>
-        <w:t xml:space="preserve">\training_images directory, choose at least </w:t>
-      </w:r>
-      <w:r>
-        <w:t>2</w:t>
-      </w:r>
-      <w:r>
-        <w:t xml:space="preserve"> images and move (don’t copy) them into </w:t>
-      </w:r>
+        <w:t>(repository_</w:t>
+      </w:r>
+      <w:proofErr w:type="gramStart"/>
       <w:r>
         <w:rPr>
           <w:b/>
           <w:i/>
           <w:color w:val="0000FF"/>
         </w:rPr>
-        <w:t>(repository_location)</w:t>
-      </w:r>
-      <w:r>
-        <w:t>\test_images.  Note that we are separating out the images we will use before training (the next step) so the images we test on will not have been used for training.</w:t>
-      </w:r>
-    </w:p>
-    <w:p>
-      <w:pPr>
-        <w:pStyle w:val="NoSpacing"/>
-        <w:spacing w:line="288" w:lineRule="auto"/>
-      </w:pPr>
-    </w:p>
-    <w:p>
-      <w:pPr>
-        <w:pStyle w:val="NoSpacing"/>
-        <w:spacing w:line="288" w:lineRule="auto"/>
-        <w:rPr>
-          <w:b/>
-          <w:sz w:val="24"/>
-          <w:szCs w:val="24"/>
-        </w:rPr>
-      </w:pPr>
-      <w:r>
-        <w:rPr>
-          <w:b/>
-          <w:sz w:val="24"/>
-          <w:szCs w:val="24"/>
-        </w:rPr>
-        <w:t>6</w:t>
-      </w:r>
-      <w:r>
-        <w:rPr>
-          <w:b/>
-          <w:sz w:val="24"/>
-          <w:szCs w:val="24"/>
-        </w:rPr>
-        <w:t>)</w:t>
-      </w:r>
-      <w:r>
-        <w:rPr>
-          <w:b/>
-          <w:sz w:val="24"/>
-          <w:szCs w:val="24"/>
-        </w:rPr>
-        <w:t xml:space="preserve"> Run </w:t>
+        <w:t>location)</w:t>
+      </w:r>
+      <w:r>
+        <w:t>\</w:t>
+      </w:r>
+      <w:proofErr w:type="gramEnd"/>
+      <w:r>
+        <w:t>test_images</w:t>
+      </w:r>
+      <w:r>
+        <w:t>”</w:t>
+      </w:r>
+      <w:r>
+        <w:t>.  F</w:t>
+      </w:r>
+      <w:r>
+        <w:t>or each of the directories for the</w:t>
+      </w:r>
+      <w:r>
+        <w:t xml:space="preserve"> classification</w:t>
+      </w:r>
+      <w:r>
+        <w:t>s</w:t>
+      </w:r>
+      <w:r>
+        <w:t xml:space="preserve"> in your </w:t>
       </w:r>
       <w:r>
         <w:rPr>
           <w:b/>
           <w:i/>
           <w:color w:val="0000FF"/>
-          <w:sz w:val="24"/>
-          <w:szCs w:val="24"/>
-        </w:rPr>
-        <w:t>retrain.py</w:t>
-      </w:r>
-    </w:p>
-    <w:p>
-      <w:pPr>
-        <w:pStyle w:val="NoSpacing"/>
-        <w:spacing w:line="288" w:lineRule="auto"/>
-      </w:pPr>
-    </w:p>
-    <w:p>
-      <w:pPr>
-        <w:pStyle w:val="NoSpacing"/>
-        <w:spacing w:line="288" w:lineRule="auto"/>
-      </w:pPr>
-      <w:r>
-        <w:t>The file</w:t>
-      </w:r>
-      <w:r>
-        <w:t xml:space="preserve"> </w:t>
-      </w:r>
+        </w:rPr>
+        <w:t>(repository_</w:t>
+      </w:r>
+      <w:proofErr w:type="gramStart"/>
       <w:r>
         <w:rPr>
           <w:b/>
           <w:i/>
           <w:color w:val="0000FF"/>
         </w:rPr>
+        <w:t>location)</w:t>
+      </w:r>
+      <w:r>
+        <w:t>\</w:t>
+      </w:r>
+      <w:proofErr w:type="gramEnd"/>
+      <w:r>
+        <w:t xml:space="preserve">training_images directory, choose at least </w:t>
+      </w:r>
+      <w:r>
+        <w:t>2</w:t>
+      </w:r>
+      <w:r>
+        <w:t xml:space="preserve"> images and move (don’t copy) them into </w:t>
+      </w:r>
+      <w:r>
+        <w:rPr>
+          <w:b/>
+          <w:i/>
+          <w:color w:val="0000FF"/>
+        </w:rPr>
         <w:t>(repository_location)</w:t>
       </w:r>
       <w:r>
+        <w:t>\test_images.  Note that we are separating out the images we will use before training (the next step) so the images we test on will not have been used for training.</w:t>
+      </w:r>
+    </w:p>
+    <w:p>
+      <w:pPr>
+        <w:pStyle w:val="NoSpacing"/>
+        <w:spacing w:line="288" w:lineRule="auto"/>
+      </w:pPr>
+    </w:p>
+    <w:p>
+      <w:pPr>
+        <w:pStyle w:val="NoSpacing"/>
+        <w:spacing w:line="288" w:lineRule="auto"/>
+        <w:rPr>
+          <w:b/>
+          <w:sz w:val="24"/>
+          <w:szCs w:val="24"/>
+        </w:rPr>
+      </w:pPr>
+      <w:r>
+        <w:rPr>
+          <w:b/>
+          <w:sz w:val="24"/>
+          <w:szCs w:val="24"/>
+        </w:rPr>
+        <w:t>6</w:t>
+      </w:r>
+      <w:r>
+        <w:rPr>
+          <w:b/>
+          <w:sz w:val="24"/>
+          <w:szCs w:val="24"/>
+        </w:rPr>
+        <w:t>)</w:t>
+      </w:r>
+      <w:r>
+        <w:rPr>
+          <w:b/>
+          <w:sz w:val="24"/>
+          <w:szCs w:val="24"/>
+        </w:rPr>
+        <w:t xml:space="preserve"> Run </w:t>
+      </w:r>
+      <w:r>
+        <w:rPr>
+          <w:b/>
+          <w:i/>
+          <w:color w:val="0000FF"/>
+          <w:sz w:val="24"/>
+          <w:szCs w:val="24"/>
+        </w:rPr>
+        <w:t>retrain.py</w:t>
+      </w:r>
+    </w:p>
+    <w:p>
+      <w:pPr>
+        <w:pStyle w:val="NoSpacing"/>
+        <w:spacing w:line="288" w:lineRule="auto"/>
+      </w:pPr>
+    </w:p>
+    <w:p>
+      <w:pPr>
+        <w:pStyle w:val="NoSpacing"/>
+        <w:spacing w:line="288" w:lineRule="auto"/>
+      </w:pPr>
+      <w:r>
+        <w:t>The file</w:t>
+      </w:r>
+      <w:r>
+        <w:t xml:space="preserve"> </w:t>
+      </w:r>
+      <w:r>
+        <w:rPr>
+          <w:b/>
+          <w:i/>
+          <w:color w:val="0000FF"/>
+        </w:rPr>
+        <w:t>(repository_</w:t>
+      </w:r>
+      <w:proofErr w:type="gramStart"/>
+      <w:r>
+        <w:rPr>
+          <w:b/>
+          <w:i/>
+          <w:color w:val="0000FF"/>
+        </w:rPr>
+        <w:t>location)</w:t>
+      </w:r>
+      <w:r>
         <w:t>\</w:t>
       </w:r>
+      <w:proofErr w:type="gramEnd"/>
       <w:r>
         <w:t>retrain.py is a refactored version of this f</w:t>
       </w:r>
@@ -1426,10 +1504,18 @@
         <w:spacing w:line="288" w:lineRule="auto"/>
       </w:pPr>
       <w:r>
-        <w:t>The refactorings are for improved readability and</w:t>
-      </w:r>
-      <w:r>
-        <w:t xml:space="preserve"> also to make using the command line not necessary</w:t>
+        <w:t xml:space="preserve">The refactorings are for improved readability </w:t>
+      </w:r>
+      <w:proofErr w:type="gramStart"/>
+      <w:r>
+        <w:t>and</w:t>
+      </w:r>
+      <w:r>
+        <w:t xml:space="preserve"> also</w:t>
+      </w:r>
+      <w:proofErr w:type="gramEnd"/>
+      <w:r>
+        <w:t xml:space="preserve"> to make using the command line not necessary</w:t>
       </w:r>
       <w:r>
         <w:t>.</w:t>
@@ -1455,10 +1541,23 @@
           <w:i/>
           <w:color w:val="0000FF"/>
         </w:rPr>
-        <w:t>(repository_location)</w:t>
-      </w:r>
-      <w:r>
-        <w:t>\retrain.py</w:t>
+        <w:t>(repository_</w:t>
+      </w:r>
+      <w:proofErr w:type="gramStart"/>
+      <w:r>
+        <w:rPr>
+          <w:b/>
+          <w:i/>
+          <w:color w:val="0000FF"/>
+        </w:rPr>
+        <w:t>location)</w:t>
+      </w:r>
+      <w:r>
+        <w:t>\</w:t>
+      </w:r>
+      <w:proofErr w:type="gramEnd"/>
+      <w:r>
+        <w:t>retrain.py</w:t>
       </w:r>
       <w:r>
         <w:t xml:space="preserve"> in your chosen Python editor</w:t>
@@ -1470,7 +1569,11 @@
         <w:t>kim</w:t>
       </w:r>
       <w:r>
-        <w:t xml:space="preserve">.  I moved the parameters that can be specified from the  </w:t>
+        <w:t xml:space="preserve">.  I moved the parameters that can be specified from </w:t>
+      </w:r>
+      <w:proofErr w:type="gramStart"/>
+      <w:r>
+        <w:t xml:space="preserve">the  </w:t>
       </w:r>
       <w:r>
         <w:rPr>
@@ -1478,7 +1581,16 @@
           <w:bCs/>
           <w:color w:val="000080"/>
         </w:rPr>
-        <w:t xml:space="preserve">if </w:t>
+        <w:t>if</w:t>
+      </w:r>
+      <w:proofErr w:type="gramEnd"/>
+      <w:r>
+        <w:rPr>
+          <w:b/>
+          <w:bCs/>
+          <w:color w:val="000080"/>
+        </w:rPr>
+        <w:t xml:space="preserve"> </w:t>
       </w:r>
       <w:r>
         <w:rPr>
@@ -1542,10 +1654,37 @@
         <w:t xml:space="preserve">more than 1,000 lines long so it’s not necessary to read the entire file, but at a minimum it would be recommended to verify the </w:t>
       </w:r>
       <w:r>
-        <w:t>IMAGE_DIR</w:t>
-      </w:r>
-      <w:r>
-        <w:t xml:space="preserve"> variable correctly matches your image directory location.</w:t>
+        <w:t>TRAINING_IMAGES_DIR</w:t>
+      </w:r>
+      <w:r>
+        <w:t xml:space="preserve"> and </w:t>
+      </w:r>
+      <w:r>
+        <w:t>TEST_IMAGES_DIR</w:t>
+      </w:r>
+      <w:r>
+        <w:t xml:space="preserve"> </w:t>
+      </w:r>
+      <w:r>
+        <w:t>variable</w:t>
+      </w:r>
+      <w:r>
+        <w:t>s</w:t>
+      </w:r>
+      <w:r>
+        <w:t xml:space="preserve"> correctly matches your image director</w:t>
+      </w:r>
+      <w:r>
+        <w:t>ies</w:t>
+      </w:r>
+      <w:r>
+        <w:t xml:space="preserve"> location</w:t>
+      </w:r>
+      <w:r>
+        <w:t>s</w:t>
+      </w:r>
+      <w:r>
+        <w:t>.</w:t>
       </w:r>
       <w:r>
         <w:t xml:space="preserve">  When you’re ready</w:t>
@@ -1557,7 +1696,7 @@
         <w:t xml:space="preserve"> </w:t>
       </w:r>
       <w:r>
-        <w:t>go ahead and run it</w:t>
+        <w:t>go ahead and run</w:t>
       </w:r>
       <w:r>
         <w:t xml:space="preserve"> retrain.py</w:t>
@@ -1696,44 +1835,8 @@
         <w:pStyle w:val="NoSpacing"/>
         <w:spacing w:line="288" w:lineRule="auto"/>
       </w:pPr>
-    </w:p>
-    <w:p>
-      <w:pPr>
-        <w:pStyle w:val="NoSpacing"/>
-        <w:spacing w:line="288" w:lineRule="auto"/>
-      </w:pPr>
-      <w:r>
-        <w:t>You will notice there is a ToDo in test.py currently.  test.py currently opens each test image twice, once in OpenCV NumPy array format, and again in TensorFlow format.  I haven’t yet worked out a way to convert from NumPy array image format to TensorFlow image format.  I have posted where I’m stuck on this on Stack Overflow:</w:t>
-      </w:r>
-    </w:p>
-    <w:p>
-      <w:pPr>
-        <w:pStyle w:val="NoSpacing"/>
-        <w:spacing w:line="288" w:lineRule="auto"/>
-      </w:pPr>
-      <w:hyperlink r:id="rId16" w:history="1">
-        <w:r>
-          <w:rPr>
-            <w:rStyle w:val="Hyperlink"/>
-          </w:rPr>
-          <w:t>https://stackoverflow.com/questions/48727264/how-to-convert-numpy-array-image-to-tensorflow-image</w:t>
-        </w:r>
-      </w:hyperlink>
-    </w:p>
-    <w:p>
-      <w:pPr>
-        <w:pStyle w:val="NoSpacing"/>
-        <w:spacing w:line="288" w:lineRule="auto"/>
-      </w:pPr>
-      <w:r>
-        <w:t>If anybody could work out what I’m missing and respond that would be great.</w:t>
-      </w:r>
-    </w:p>
-    <w:p>
-      <w:pPr>
-        <w:pStyle w:val="NoSpacing"/>
-        <w:spacing w:line="288" w:lineRule="auto"/>
-      </w:pPr>
+      <w:bookmarkStart w:id="0" w:name="_GoBack"/>
+      <w:bookmarkEnd w:id="0"/>
     </w:p>
     <w:p>
       <w:pPr>
@@ -1792,7 +1895,6 @@
         <w:spacing w:line="288" w:lineRule="auto"/>
       </w:pPr>
       <w:r>
-        <w:lastRenderedPageBreak/>
         <w:t>2)</w:t>
       </w:r>
       <w:r>
@@ -1834,7 +1936,7 @@
 </file>
 
 <file path=word/numbering.xml><?xml version="1.0" encoding="utf-8"?>
-<w:numbering xmlns:wpc="http://schemas.microsoft.com/office/word/2010/wordprocessingCanvas" xmlns:mc="http://schemas.openxmlformats.org/markup-compatibility/2006" xmlns:o="urn:schemas-microsoft-com:office:office" xmlns:r="http://schemas.openxmlformats.org/officeDocument/2006/relationships" xmlns:m="http://schemas.openxmlformats.org/officeDocument/2006/math" xmlns:v="urn:schemas-microsoft-com:vml" xmlns:wp14="http://schemas.microsoft.com/office/word/2010/wordprocessingDrawing" xmlns:wp="http://schemas.openxmlformats.org/drawingml/2006/wordprocessingDrawing" xmlns:w10="urn:schemas-microsoft-com:office:word" xmlns:w="http://schemas.openxmlformats.org/wordprocessingml/2006/main" xmlns:w14="http://schemas.microsoft.com/office/word/2010/wordml" xmlns:w15="http://schemas.microsoft.com/office/word/2012/wordml" xmlns:wpg="http://schemas.microsoft.com/office/word/2010/wordprocessingGroup" xmlns:wpi="http://schemas.microsoft.com/office/word/2010/wordprocessingInk" xmlns:wne="http://schemas.microsoft.com/office/word/2006/wordml" xmlns:wps="http://schemas.microsoft.com/office/word/2010/wordprocessingShape" mc:Ignorable="w14 w15 wp14">
+<w:numbering xmlns:wpc="http://schemas.microsoft.com/office/word/2010/wordprocessingCanvas" xmlns:cx="http://schemas.microsoft.com/office/drawing/2014/chartex" xmlns:cx1="http://schemas.microsoft.com/office/drawing/2015/9/8/chartex" xmlns:cx2="http://schemas.microsoft.com/office/drawing/2015/10/21/chartex" xmlns:cx3="http://schemas.microsoft.com/office/drawing/2016/5/9/chartex" xmlns:cx4="http://schemas.microsoft.com/office/drawing/2016/5/10/chartex" xmlns:cx5="http://schemas.microsoft.com/office/drawing/2016/5/11/chartex" xmlns:cx6="http://schemas.microsoft.com/office/drawing/2016/5/12/chartex" xmlns:cx7="http://schemas.microsoft.com/office/drawing/2016/5/13/chartex" xmlns:cx8="http://schemas.microsoft.com/office/drawing/2016/5/14/chartex" xmlns:mc="http://schemas.openxmlformats.org/markup-compatibility/2006" xmlns:aink="http://schemas.microsoft.com/office/drawing/2016/ink" xmlns:am3d="http://schemas.microsoft.com/office/drawing/2017/model3d" xmlns:o="urn:schemas-microsoft-com:office:office" xmlns:r="http://schemas.openxmlformats.org/officeDocument/2006/relationships" xmlns:m="http://schemas.openxmlformats.org/officeDocument/2006/math" xmlns:v="urn:schemas-microsoft-com:vml" xmlns:wp14="http://schemas.microsoft.com/office/word/2010/wordprocessingDrawing" xmlns:wp="http://schemas.openxmlformats.org/drawingml/2006/wordprocessingDrawing" xmlns:w10="urn:schemas-microsoft-com:office:word" xmlns:w="http://schemas.openxmlformats.org/wordprocessingml/2006/main" xmlns:w14="http://schemas.microsoft.com/office/word/2010/wordml" xmlns:w15="http://schemas.microsoft.com/office/word/2012/wordml" xmlns:w16cid="http://schemas.microsoft.com/office/word/2016/wordml/cid" xmlns:w16se="http://schemas.microsoft.com/office/word/2015/wordml/symex" xmlns:wpg="http://schemas.microsoft.com/office/word/2010/wordprocessingGroup" xmlns:wpi="http://schemas.microsoft.com/office/word/2010/wordprocessingInk" xmlns:wne="http://schemas.microsoft.com/office/word/2006/wordml" xmlns:wps="http://schemas.microsoft.com/office/word/2010/wordprocessingShape" mc:Ignorable="w14 w15 w16se w16cid wp14">
   <w:abstractNum w:abstractNumId="0" w15:restartNumberingAfterBreak="0">
     <w:nsid w:val="65F07EF7"/>
     <w:multiLevelType w:val="hybridMultilevel"/>
@@ -1931,7 +2033,7 @@
 </file>
 
 <file path=word/styles.xml><?xml version="1.0" encoding="utf-8"?>
-<w:styles xmlns:mc="http://schemas.openxmlformats.org/markup-compatibility/2006" xmlns:r="http://schemas.openxmlformats.org/officeDocument/2006/relationships" xmlns:w="http://schemas.openxmlformats.org/wordprocessingml/2006/main" xmlns:w14="http://schemas.microsoft.com/office/word/2010/wordml" xmlns:w15="http://schemas.microsoft.com/office/word/2012/wordml" mc:Ignorable="w14 w15">
+<w:styles xmlns:mc="http://schemas.openxmlformats.org/markup-compatibility/2006" xmlns:r="http://schemas.openxmlformats.org/officeDocument/2006/relationships" xmlns:w="http://schemas.openxmlformats.org/wordprocessingml/2006/main" xmlns:w14="http://schemas.microsoft.com/office/word/2010/wordml" xmlns:w15="http://schemas.microsoft.com/office/word/2012/wordml" xmlns:w16cid="http://schemas.microsoft.com/office/word/2016/wordml/cid" xmlns:w16se="http://schemas.microsoft.com/office/word/2015/wordml/symex" mc:Ignorable="w14 w15 w16se w16cid">
   <w:docDefaults>
     <w:rPrDefault>
       <w:rPr>
@@ -1947,7 +2049,7 @@
       </w:pPr>
     </w:pPrDefault>
   </w:docDefaults>
-  <w:latentStyles w:defLockedState="0" w:defUIPriority="99" w:defSemiHidden="0" w:defUnhideWhenUsed="0" w:defQFormat="0" w:count="371">
+  <w:latentStyles w:defLockedState="0" w:defUIPriority="99" w:defSemiHidden="0" w:defUnhideWhenUsed="0" w:defQFormat="0" w:count="375">
     <w:lsdException w:name="Normal" w:uiPriority="0" w:qFormat="1"/>
     <w:lsdException w:name="heading 1" w:uiPriority="9" w:qFormat="1"/>
     <w:lsdException w:name="heading 2" w:semiHidden="1" w:uiPriority="9" w:unhideWhenUsed="1" w:qFormat="1"/>
@@ -2053,7 +2155,6 @@
     <w:lsdException w:name="HTML Sample" w:semiHidden="1" w:unhideWhenUsed="1"/>
     <w:lsdException w:name="HTML Typewriter" w:semiHidden="1" w:unhideWhenUsed="1"/>
     <w:lsdException w:name="HTML Variable" w:semiHidden="1" w:unhideWhenUsed="1"/>
-    <w:lsdException w:name="Normal Table" w:semiHidden="1" w:unhideWhenUsed="1"/>
     <w:lsdException w:name="annotation subject" w:semiHidden="1" w:unhideWhenUsed="1"/>
     <w:lsdException w:name="No List" w:semiHidden="1" w:unhideWhenUsed="1"/>
     <w:lsdException w:name="Outline List 1" w:semiHidden="1" w:unhideWhenUsed="1"/>
@@ -2097,10 +2198,8 @@
     <w:lsdException w:name="Table Elegant" w:semiHidden="1" w:unhideWhenUsed="1"/>
     <w:lsdException w:name="Table Professional" w:semiHidden="1" w:unhideWhenUsed="1"/>
     <w:lsdException w:name="Table Subtle 1" w:semiHidden="1" w:unhideWhenUsed="1"/>
-    <w:lsdException w:name="Table Subtle 2" w:semiHidden="1" w:unhideWhenUsed="1"/>
     <w:lsdException w:name="Table Web 1" w:semiHidden="1" w:unhideWhenUsed="1"/>
     <w:lsdException w:name="Table Web 2" w:semiHidden="1" w:unhideWhenUsed="1"/>
-    <w:lsdException w:name="Table Web 3" w:semiHidden="1" w:unhideWhenUsed="1"/>
     <w:lsdException w:name="Balloon Text" w:semiHidden="1" w:unhideWhenUsed="1"/>
     <w:lsdException w:name="Table Grid" w:uiPriority="39"/>
     <w:lsdException w:name="Table Theme" w:semiHidden="1" w:unhideWhenUsed="1"/>
@@ -2319,6 +2418,10 @@
     <w:lsdException w:name="List Table 5 Dark Accent 6" w:uiPriority="50"/>
     <w:lsdException w:name="List Table 6 Colorful Accent 6" w:uiPriority="51"/>
     <w:lsdException w:name="List Table 7 Colorful Accent 6" w:uiPriority="52"/>
+    <w:lsdException w:name="Mention" w:semiHidden="1" w:unhideWhenUsed="1"/>
+    <w:lsdException w:name="Smart Hyperlink" w:semiHidden="1" w:unhideWhenUsed="1"/>
+    <w:lsdException w:name="Hashtag" w:semiHidden="1" w:unhideWhenUsed="1"/>
+    <w:lsdException w:name="Unresolved Mention" w:semiHidden="1" w:unhideWhenUsed="1"/>
   </w:latentStyles>
   <w:style w:type="paragraph" w:default="1" w:styleId="Normal">
     <w:name w:val="Normal"/>

</xml_diff>